<commit_message>
Code cleanup 1st round and final presentation drafts
</commit_message>
<xml_diff>
--- a/reports/Final Report.docx
+++ b/reports/Final Report.docx
@@ -256,7 +256,13 @@
       </w:r>
       <w:r>
         <w:lastRenderedPageBreak/>
-        <w:t xml:space="preserve">data types had to be converted. All timestamps had to be converted from a string to a </w:t>
+        <w:t>data types had to be converted</w:t>
+      </w:r>
+      <w:r>
+        <w:t xml:space="preserve"> and it is unbalanced</w:t>
+      </w:r>
+      <w:r>
+        <w:t xml:space="preserve">. All timestamps had to be converted from a string to a </w:t>
       </w:r>
       <w:proofErr w:type="spellStart"/>
       <w:r>
@@ -338,6 +344,9 @@
         <w:jc w:val="center"/>
       </w:pPr>
       <w:r>
+        <w:rPr>
+          <w:noProof/>
+        </w:rPr>
         <w:drawing>
           <wp:inline distT="0" distB="0" distL="0" distR="0" wp14:anchorId="6C9F5AF4" wp14:editId="72F76382">
             <wp:extent cx="4505325" cy="3448788"/>
@@ -402,6 +411,9 @@
         <w:jc w:val="center"/>
       </w:pPr>
       <w:r>
+        <w:rPr>
+          <w:noProof/>
+        </w:rPr>
         <w:drawing>
           <wp:inline distT="0" distB="0" distL="0" distR="0" wp14:anchorId="1AB4D3C1" wp14:editId="4DF15FCC">
             <wp:extent cx="4524375" cy="3450319"/>
@@ -481,6 +493,9 @@
         <w:jc w:val="center"/>
       </w:pPr>
       <w:r>
+        <w:rPr>
+          <w:noProof/>
+        </w:rPr>
         <w:drawing>
           <wp:inline distT="0" distB="0" distL="0" distR="0" wp14:anchorId="6452CE72" wp14:editId="57C6D73C">
             <wp:extent cx="5943600" cy="3556635"/>
@@ -548,6 +563,9 @@
         <w:jc w:val="center"/>
       </w:pPr>
       <w:r>
+        <w:rPr>
+          <w:noProof/>
+        </w:rPr>
         <w:drawing>
           <wp:inline distT="0" distB="0" distL="0" distR="0" wp14:anchorId="3CC63F01" wp14:editId="1C6BEA66">
             <wp:extent cx="5782482" cy="3096057"/>
@@ -638,6 +656,9 @@
         <w:jc w:val="center"/>
       </w:pPr>
       <w:r>
+        <w:rPr>
+          <w:noProof/>
+        </w:rPr>
         <w:drawing>
           <wp:inline distT="0" distB="0" distL="0" distR="0" wp14:anchorId="1C01EFEA" wp14:editId="10252214">
             <wp:extent cx="5943600" cy="4478655"/>
@@ -769,9 +790,516 @@
       </w:r>
     </w:p>
     <w:p>
+      <w:pPr>
+        <w:ind w:firstLine="720"/>
+        <w:rPr>
+          <w:rFonts w:ascii="Segoe UI" w:hAnsi="Segoe UI" w:cs="Segoe UI"/>
+          <w:sz w:val="21"/>
+          <w:szCs w:val="21"/>
+          <w:shd w:val="clear" w:color="auto" w:fill="FFFFFF"/>
+        </w:rPr>
+      </w:pPr>
+      <w:r>
+        <w:rPr>
+          <w:rFonts w:ascii="Segoe UI" w:hAnsi="Segoe UI" w:cs="Segoe UI"/>
+          <w:sz w:val="21"/>
+          <w:szCs w:val="21"/>
+          <w:shd w:val="clear" w:color="auto" w:fill="FFFFFF"/>
+        </w:rPr>
+        <w:t xml:space="preserve">The overall goal for this model is to be able to always predict when a failure will occur without too much </w:t>
+      </w:r>
+      <w:r>
+        <w:rPr>
+          <w:rFonts w:ascii="Segoe UI" w:hAnsi="Segoe UI" w:cs="Segoe UI"/>
+          <w:sz w:val="21"/>
+          <w:szCs w:val="21"/>
+          <w:shd w:val="clear" w:color="auto" w:fill="FFFFFF"/>
+        </w:rPr>
+        <w:t>nuisance</w:t>
+      </w:r>
+      <w:r>
+        <w:rPr>
+          <w:rFonts w:ascii="Segoe UI" w:hAnsi="Segoe UI" w:cs="Segoe UI"/>
+          <w:sz w:val="21"/>
+          <w:szCs w:val="21"/>
+          <w:shd w:val="clear" w:color="auto" w:fill="FFFFFF"/>
+        </w:rPr>
+        <w:t xml:space="preserve"> tripping. Having a bias </w:t>
+      </w:r>
+      <w:r>
+        <w:rPr>
+          <w:rFonts w:ascii="Segoe UI" w:hAnsi="Segoe UI" w:cs="Segoe UI"/>
+          <w:sz w:val="21"/>
+          <w:szCs w:val="21"/>
+          <w:shd w:val="clear" w:color="auto" w:fill="FFFFFF"/>
+        </w:rPr>
+        <w:t>toward</w:t>
+      </w:r>
+      <w:r>
+        <w:rPr>
+          <w:rFonts w:ascii="Segoe UI" w:hAnsi="Segoe UI" w:cs="Segoe UI"/>
+          <w:sz w:val="21"/>
+          <w:szCs w:val="21"/>
+          <w:shd w:val="clear" w:color="auto" w:fill="FFFFFF"/>
+        </w:rPr>
+        <w:t xml:space="preserve"> getting 100% of the true positives, would mean that we want to have </w:t>
+      </w:r>
+      <w:r>
+        <w:rPr>
+          <w:rFonts w:ascii="Segoe UI" w:hAnsi="Segoe UI" w:cs="Segoe UI"/>
+          <w:sz w:val="21"/>
+          <w:szCs w:val="21"/>
+          <w:shd w:val="clear" w:color="auto" w:fill="FFFFFF"/>
+        </w:rPr>
+        <w:t xml:space="preserve">a </w:t>
+      </w:r>
+      <w:r>
+        <w:rPr>
+          <w:rFonts w:ascii="Segoe UI" w:hAnsi="Segoe UI" w:cs="Segoe UI"/>
+          <w:sz w:val="21"/>
+          <w:szCs w:val="21"/>
+          <w:shd w:val="clear" w:color="auto" w:fill="FFFFFF"/>
+        </w:rPr>
+        <w:t xml:space="preserve">high recall for failure. However, since we also want to avoid </w:t>
+      </w:r>
+      <w:r>
+        <w:rPr>
+          <w:rFonts w:ascii="Segoe UI" w:hAnsi="Segoe UI" w:cs="Segoe UI"/>
+          <w:sz w:val="21"/>
+          <w:szCs w:val="21"/>
+          <w:shd w:val="clear" w:color="auto" w:fill="FFFFFF"/>
+        </w:rPr>
+        <w:t>nuisance</w:t>
+      </w:r>
+      <w:r>
+        <w:rPr>
+          <w:rFonts w:ascii="Segoe UI" w:hAnsi="Segoe UI" w:cs="Segoe UI"/>
+          <w:sz w:val="21"/>
+          <w:szCs w:val="21"/>
+          <w:shd w:val="clear" w:color="auto" w:fill="FFFFFF"/>
+        </w:rPr>
+        <w:t xml:space="preserve"> tripping we also want to have </w:t>
+      </w:r>
+      <w:proofErr w:type="gramStart"/>
+      <w:r>
+        <w:rPr>
+          <w:rFonts w:ascii="Segoe UI" w:hAnsi="Segoe UI" w:cs="Segoe UI"/>
+          <w:sz w:val="21"/>
+          <w:szCs w:val="21"/>
+          <w:shd w:val="clear" w:color="auto" w:fill="FFFFFF"/>
+        </w:rPr>
+        <w:t>fairly high</w:t>
+      </w:r>
+      <w:proofErr w:type="gramEnd"/>
+      <w:r>
+        <w:rPr>
+          <w:rFonts w:ascii="Segoe UI" w:hAnsi="Segoe UI" w:cs="Segoe UI"/>
+          <w:sz w:val="21"/>
+          <w:szCs w:val="21"/>
+          <w:shd w:val="clear" w:color="auto" w:fill="FFFFFF"/>
+        </w:rPr>
+        <w:t xml:space="preserve"> precision. Having high precision and recall essentially means we want to maximize our f1 score. having a high f1 score means that when the model flags</w:t>
+      </w:r>
+      <w:r>
+        <w:rPr>
+          <w:rFonts w:ascii="Segoe UI" w:hAnsi="Segoe UI" w:cs="Segoe UI"/>
+          <w:sz w:val="21"/>
+          <w:szCs w:val="21"/>
+          <w:shd w:val="clear" w:color="auto" w:fill="FFFFFF"/>
+        </w:rPr>
+        <w:t xml:space="preserve"> a potential failure, we can feel confident that there will be a failure.</w:t>
+      </w:r>
+    </w:p>
+    <w:p>
+      <w:pPr>
+        <w:ind w:firstLine="720"/>
+        <w:rPr>
+          <w:rFonts w:ascii="Segoe UI" w:hAnsi="Segoe UI" w:cs="Segoe UI"/>
+          <w:sz w:val="21"/>
+          <w:szCs w:val="21"/>
+          <w:shd w:val="clear" w:color="auto" w:fill="FFFFFF"/>
+        </w:rPr>
+      </w:pPr>
+      <w:r>
+        <w:rPr>
+          <w:rFonts w:ascii="Segoe UI" w:hAnsi="Segoe UI" w:cs="Segoe UI"/>
+          <w:sz w:val="21"/>
+          <w:szCs w:val="21"/>
+          <w:shd w:val="clear" w:color="auto" w:fill="FFFFFF"/>
+        </w:rPr>
+        <w:t xml:space="preserve">Due to the nature of the problem and how </w:t>
+      </w:r>
+      <w:r>
+        <w:rPr>
+          <w:rFonts w:ascii="Segoe UI" w:hAnsi="Segoe UI" w:cs="Segoe UI"/>
+          <w:sz w:val="21"/>
+          <w:szCs w:val="21"/>
+          <w:shd w:val="clear" w:color="auto" w:fill="FFFFFF"/>
+        </w:rPr>
+        <w:t>few</w:t>
+      </w:r>
+      <w:r>
+        <w:rPr>
+          <w:rFonts w:ascii="Segoe UI" w:hAnsi="Segoe UI" w:cs="Segoe UI"/>
+          <w:sz w:val="21"/>
+          <w:szCs w:val="21"/>
+          <w:shd w:val="clear" w:color="auto" w:fill="FFFFFF"/>
+        </w:rPr>
+        <w:t xml:space="preserve"> failures there are (700 in total), there </w:t>
+      </w:r>
+      <w:r>
+        <w:rPr>
+          <w:rFonts w:ascii="Segoe UI" w:hAnsi="Segoe UI" w:cs="Segoe UI"/>
+          <w:sz w:val="21"/>
+          <w:szCs w:val="21"/>
+          <w:shd w:val="clear" w:color="auto" w:fill="FFFFFF"/>
+        </w:rPr>
+        <w:t>are</w:t>
+      </w:r>
+      <w:r>
+        <w:rPr>
+          <w:rFonts w:ascii="Segoe UI" w:hAnsi="Segoe UI" w:cs="Segoe UI"/>
+          <w:sz w:val="21"/>
+          <w:szCs w:val="21"/>
+          <w:shd w:val="clear" w:color="auto" w:fill="FFFFFF"/>
+        </w:rPr>
+        <w:t xml:space="preserve"> not</w:t>
+      </w:r>
+      <w:r>
+        <w:rPr>
+          <w:rFonts w:ascii="Segoe UI" w:hAnsi="Segoe UI" w:cs="Segoe UI"/>
+          <w:sz w:val="21"/>
+          <w:szCs w:val="21"/>
+          <w:shd w:val="clear" w:color="auto" w:fill="FFFFFF"/>
+        </w:rPr>
+        <w:t xml:space="preserve"> many</w:t>
+      </w:r>
+      <w:r>
+        <w:rPr>
+          <w:rFonts w:ascii="Segoe UI" w:hAnsi="Segoe UI" w:cs="Segoe UI"/>
+          <w:sz w:val="21"/>
+          <w:szCs w:val="21"/>
+          <w:shd w:val="clear" w:color="auto" w:fill="FFFFFF"/>
+        </w:rPr>
+        <w:t xml:space="preserve"> good </w:t>
+      </w:r>
+      <w:r>
+        <w:rPr>
+          <w:rFonts w:ascii="Segoe UI" w:hAnsi="Segoe UI" w:cs="Segoe UI"/>
+          <w:sz w:val="21"/>
+          <w:szCs w:val="21"/>
+          <w:shd w:val="clear" w:color="auto" w:fill="FFFFFF"/>
+        </w:rPr>
+        <w:t xml:space="preserve">choices for a </w:t>
+      </w:r>
+      <w:r>
+        <w:rPr>
+          <w:rFonts w:ascii="Segoe UI" w:hAnsi="Segoe UI" w:cs="Segoe UI"/>
+          <w:sz w:val="21"/>
+          <w:szCs w:val="21"/>
+          <w:shd w:val="clear" w:color="auto" w:fill="FFFFFF"/>
+        </w:rPr>
+        <w:t>baseline model. Obviously, if we always predict that a failure will occur then we will have 100% recall, but our precision would be 0</w:t>
+      </w:r>
+      <w:r>
+        <w:rPr>
+          <w:rFonts w:ascii="Segoe UI" w:hAnsi="Segoe UI" w:cs="Segoe UI"/>
+          <w:sz w:val="21"/>
+          <w:szCs w:val="21"/>
+          <w:shd w:val="clear" w:color="auto" w:fill="FFFFFF"/>
+        </w:rPr>
+        <w:t>. This</w:t>
+      </w:r>
+      <w:r>
+        <w:rPr>
+          <w:rFonts w:ascii="Segoe UI" w:hAnsi="Segoe UI" w:cs="Segoe UI"/>
+          <w:sz w:val="21"/>
+          <w:szCs w:val="21"/>
+          <w:shd w:val="clear" w:color="auto" w:fill="FFFFFF"/>
+        </w:rPr>
+        <w:t xml:space="preserve"> would not be helpful</w:t>
+      </w:r>
+      <w:r>
+        <w:rPr>
+          <w:rFonts w:ascii="Segoe UI" w:hAnsi="Segoe UI" w:cs="Segoe UI"/>
+          <w:sz w:val="21"/>
+          <w:szCs w:val="21"/>
+          <w:shd w:val="clear" w:color="auto" w:fill="FFFFFF"/>
+        </w:rPr>
+        <w:t>,</w:t>
+      </w:r>
+      <w:r>
+        <w:rPr>
+          <w:rFonts w:ascii="Segoe UI" w:hAnsi="Segoe UI" w:cs="Segoe UI"/>
+          <w:sz w:val="21"/>
+          <w:szCs w:val="21"/>
+          <w:shd w:val="clear" w:color="auto" w:fill="FFFFFF"/>
+        </w:rPr>
+        <w:t xml:space="preserve"> since everyone would learn to ignore it due to it constantly crying wolf. However, to get an idea of a </w:t>
+      </w:r>
+      <w:r>
+        <w:rPr>
+          <w:rFonts w:ascii="Segoe UI" w:hAnsi="Segoe UI" w:cs="Segoe UI"/>
+          <w:sz w:val="21"/>
+          <w:szCs w:val="21"/>
+          <w:shd w:val="clear" w:color="auto" w:fill="FFFFFF"/>
+        </w:rPr>
+        <w:t>worst-case</w:t>
+      </w:r>
+      <w:r>
+        <w:rPr>
+          <w:rFonts w:ascii="Segoe UI" w:hAnsi="Segoe UI" w:cs="Segoe UI"/>
+          <w:sz w:val="21"/>
+          <w:szCs w:val="21"/>
+          <w:shd w:val="clear" w:color="auto" w:fill="FFFFFF"/>
+        </w:rPr>
+        <w:t xml:space="preserve"> scenario a couple of</w:t>
+      </w:r>
+      <w:r>
+        <w:rPr>
+          <w:rFonts w:ascii="Segoe UI" w:hAnsi="Segoe UI" w:cs="Segoe UI"/>
+          <w:sz w:val="21"/>
+          <w:szCs w:val="21"/>
+          <w:shd w:val="clear" w:color="auto" w:fill="FFFFFF"/>
+        </w:rPr>
+        <w:t xml:space="preserve"> random guess </w:t>
+      </w:r>
+      <w:r>
+        <w:rPr>
+          <w:rFonts w:ascii="Segoe UI" w:hAnsi="Segoe UI" w:cs="Segoe UI"/>
+          <w:sz w:val="21"/>
+          <w:szCs w:val="21"/>
+          <w:shd w:val="clear" w:color="auto" w:fill="FFFFFF"/>
+        </w:rPr>
+        <w:t>models</w:t>
+      </w:r>
+      <w:r>
+        <w:rPr>
+          <w:rFonts w:ascii="Segoe UI" w:hAnsi="Segoe UI" w:cs="Segoe UI"/>
+          <w:sz w:val="21"/>
+          <w:szCs w:val="21"/>
+          <w:shd w:val="clear" w:color="auto" w:fill="FFFFFF"/>
+        </w:rPr>
+        <w:t xml:space="preserve"> were created to</w:t>
+      </w:r>
+      <w:r>
+        <w:rPr>
+          <w:rFonts w:ascii="Segoe UI" w:hAnsi="Segoe UI" w:cs="Segoe UI"/>
+          <w:sz w:val="21"/>
+          <w:szCs w:val="21"/>
+          <w:shd w:val="clear" w:color="auto" w:fill="FFFFFF"/>
+        </w:rPr>
+        <w:t xml:space="preserve"> </w:t>
+      </w:r>
+      <w:r>
+        <w:rPr>
+          <w:rFonts w:ascii="Segoe UI" w:hAnsi="Segoe UI" w:cs="Segoe UI"/>
+          <w:sz w:val="21"/>
+          <w:szCs w:val="21"/>
+          <w:shd w:val="clear" w:color="auto" w:fill="FFFFFF"/>
+        </w:rPr>
+        <w:t>determine the</w:t>
+      </w:r>
+      <w:r>
+        <w:rPr>
+          <w:rFonts w:ascii="Segoe UI" w:hAnsi="Segoe UI" w:cs="Segoe UI"/>
+          <w:sz w:val="21"/>
+          <w:szCs w:val="21"/>
+          <w:shd w:val="clear" w:color="auto" w:fill="FFFFFF"/>
+        </w:rPr>
+        <w:t xml:space="preserve"> distribution</w:t>
+      </w:r>
+      <w:r>
+        <w:rPr>
+          <w:rFonts w:ascii="Segoe UI" w:hAnsi="Segoe UI" w:cs="Segoe UI"/>
+          <w:sz w:val="21"/>
+          <w:szCs w:val="21"/>
+          <w:shd w:val="clear" w:color="auto" w:fill="FFFFFF"/>
+        </w:rPr>
+        <w:t xml:space="preserve"> of f1 scores</w:t>
+      </w:r>
+      <w:r>
+        <w:rPr>
+          <w:rFonts w:ascii="Segoe UI" w:hAnsi="Segoe UI" w:cs="Segoe UI"/>
+          <w:sz w:val="21"/>
+          <w:szCs w:val="21"/>
+          <w:shd w:val="clear" w:color="auto" w:fill="FFFFFF"/>
+        </w:rPr>
+        <w:t>.</w:t>
+      </w:r>
+      <w:r>
+        <w:rPr>
+          <w:rFonts w:ascii="Segoe UI" w:hAnsi="Segoe UI" w:cs="Segoe UI"/>
+          <w:sz w:val="21"/>
+          <w:szCs w:val="21"/>
+          <w:shd w:val="clear" w:color="auto" w:fill="FFFFFF"/>
+        </w:rPr>
+        <w:t xml:space="preserve"> Using random guessing we get an average f1 score of approximately 0.00175, essentially 0.</w:t>
+      </w:r>
+    </w:p>
+    <w:p>
+      <w:r>
+        <w:t>Model Selection</w:t>
+      </w:r>
+    </w:p>
+    <w:p>
+      <w:pPr>
+        <w:ind w:firstLine="720"/>
+      </w:pPr>
+      <w:r>
+        <w:t>During the model selection process, simpler models were evaluated first</w:t>
+      </w:r>
+      <w:r>
+        <w:t>,</w:t>
+      </w:r>
+      <w:r>
+        <w:t xml:space="preserve"> and then the complexity was increased. </w:t>
+      </w:r>
+      <w:proofErr w:type="gramStart"/>
+      <w:r>
+        <w:t>With this in mind</w:t>
+      </w:r>
+      <w:r>
+        <w:t>,</w:t>
+      </w:r>
+      <w:r>
+        <w:t xml:space="preserve"> a</w:t>
+      </w:r>
+      <w:proofErr w:type="gramEnd"/>
+      <w:r>
+        <w:t xml:space="preserve"> decision tree model was evaluated first</w:t>
+      </w:r>
+      <w:r>
+        <w:t xml:space="preserve"> by making multiple models of varying tree depth to identify a model that was not underfitted or overfitted. This process was done with both the raw telemetry values and statistical </w:t>
+      </w:r>
+      <w:r>
+        <w:t>features to determine if there was a difference. The statistical values that were calculated for each window include</w:t>
+      </w:r>
+      <w:r>
+        <w:t>:</w:t>
+      </w:r>
+      <w:r>
+        <w:t xml:space="preserve"> minimum, maximum, mean, sum, standard deviation, skew, and kurtosis.</w:t>
+      </w:r>
+      <w:r>
+        <w:t xml:space="preserve"> </w:t>
+      </w:r>
+      <w:r>
+        <w:t xml:space="preserve">While modeling the error was weighted according to the number of each </w:t>
+      </w:r>
+      <w:r>
+        <w:t>timestamp</w:t>
+      </w:r>
+      <w:r>
+        <w:t xml:space="preserve"> that experienced a failure or not due to our data being unbalanced. </w:t>
+      </w:r>
+      <w:r>
+        <w:t xml:space="preserve">Moving to this slightly more advanced modeling method resulted in a </w:t>
+      </w:r>
+      <w:r>
+        <w:t>55</w:t>
+      </w:r>
+      <w:r>
+        <w:t>x improvement in the f1 score over the baseline mode</w:t>
+      </w:r>
+      <w:r>
+        <w:t>l</w:t>
+      </w:r>
+      <w:r>
+        <w:t>, but the overall score was still not very good, coming in at approximately 0.0</w:t>
+      </w:r>
+      <w:r>
+        <w:t>91</w:t>
+      </w:r>
+      <w:r>
+        <w:t>.</w:t>
+      </w:r>
+    </w:p>
+    <w:p>
+      <w:pPr>
+        <w:pStyle w:val="Caption"/>
+        <w:keepNext/>
+        <w:jc w:val="center"/>
+      </w:pPr>
+      <w:r>
+        <w:lastRenderedPageBreak/>
+        <w:t xml:space="preserve">Figure </w:t>
+      </w:r>
+      <w:fldSimple w:instr=" SEQ Figure \* ARABIC ">
+        <w:r>
+          <w:rPr>
+            <w:noProof/>
+          </w:rPr>
+          <w:t>6</w:t>
+        </w:r>
+      </w:fldSimple>
+      <w:r>
+        <w:t>: Decision Tree Classifier f1 Score vs. Tree Depth</w:t>
+      </w:r>
+    </w:p>
+    <w:p>
+      <w:pPr>
+        <w:jc w:val="center"/>
+      </w:pPr>
+      <w:r>
+        <w:drawing>
+          <wp:inline distT="0" distB="0" distL="0" distR="0" wp14:anchorId="62A3E47F" wp14:editId="4454E9B9">
+            <wp:extent cx="5476875" cy="4343400"/>
+            <wp:effectExtent l="0" t="0" r="9525" b="0"/>
+            <wp:docPr id="6" name="Picture 6"/>
+            <wp:cNvGraphicFramePr>
+              <a:graphicFrameLocks xmlns:a="http://schemas.openxmlformats.org/drawingml/2006/main" noChangeAspect="1"/>
+            </wp:cNvGraphicFramePr>
+            <a:graphic xmlns:a="http://schemas.openxmlformats.org/drawingml/2006/main">
+              <a:graphicData uri="http://schemas.openxmlformats.org/drawingml/2006/picture">
+                <pic:pic xmlns:pic="http://schemas.openxmlformats.org/drawingml/2006/picture">
+                  <pic:nvPicPr>
+                    <pic:cNvPr id="1" name=""/>
+                    <pic:cNvPicPr/>
+                  </pic:nvPicPr>
+                  <pic:blipFill rotWithShape="1">
+                    <a:blip r:embed="rId9"/>
+                    <a:srcRect l="1372"/>
+                    <a:stretch/>
+                  </pic:blipFill>
+                  <pic:spPr bwMode="auto">
+                    <a:xfrm>
+                      <a:off x="0" y="0"/>
+                      <a:ext cx="5477639" cy="4344006"/>
+                    </a:xfrm>
+                    <a:prstGeom prst="rect">
+                      <a:avLst/>
+                    </a:prstGeom>
+                    <a:ln>
+                      <a:noFill/>
+                    </a:ln>
+                    <a:extLst>
+                      <a:ext uri="{53640926-AAD7-44D8-BBD7-CCE9431645EC}">
+                        <a14:shadowObscured xmlns:a14="http://schemas.microsoft.com/office/drawing/2010/main"/>
+                      </a:ext>
+                    </a:extLst>
+                  </pic:spPr>
+                </pic:pic>
+              </a:graphicData>
+            </a:graphic>
+          </wp:inline>
+        </w:drawing>
+      </w:r>
+    </w:p>
+    <w:p>
+      <w:pPr>
+        <w:ind w:firstLine="720"/>
+      </w:pPr>
+      <w:r>
+        <w:t xml:space="preserve">The model complexity was then stepped up by looking at Random Forest, Logistic Regression, and Support Vector algorithms to increase the f1 score. However, this additional complexity resulted in no improvement. </w:t>
+      </w:r>
+      <w:r>
+        <w:t>Stepping up the complexity again, we can also use a neural network classifier.</w:t>
+      </w:r>
       <w:bookmarkStart w:id="0" w:name="_GoBack"/>
       <w:bookmarkEnd w:id="0"/>
     </w:p>
+    <w:p/>
     <w:sectPr>
       <w:pgSz w:w="12240" w:h="15840"/>
       <w:pgMar w:top="1440" w:right="1440" w:bottom="1440" w:left="1440" w:header="720" w:footer="720" w:gutter="0"/>

</xml_diff>